<commit_message>
Update Mastermind test plan document
Revised 'Testplan Mastermind 2 - Luke.docx' with new changes. Refer to the document for specific updates.
</commit_message>
<xml_diff>
--- a/Testplan Mastermind 2 - Luke.docx
+++ b/Testplan Mastermind 2 - Luke.docx
@@ -344,10 +344,9 @@
           </w:tcPr>
           <w:p>
             <w:r>
-              <w:t>Systeem output</w:t>
-            </w:r>
-          </w:p>
-          <w:p/>
+              <w:t>Systeem output zwart</w:t>
+            </w:r>
+          </w:p>
         </w:tc>
         <w:tc>
           <w:tcPr>
@@ -355,7 +354,16 @@
           </w:tcPr>
           <w:p>
             <w:r>
-              <w:t>De computer geeft weer welke kleuren er wel inzitten, welke niet en welke op foute positie</w:t>
+              <w:t xml:space="preserve">De computer geeft weer welke kleuren op </w:t>
+            </w:r>
+            <w:r>
+              <w:t>goede</w:t>
+            </w:r>
+            <w:r>
+              <w:t xml:space="preserve"> positie</w:t>
+            </w:r>
+            <w:r>
+              <w:t xml:space="preserve"> staan</w:t>
             </w:r>
           </w:p>
         </w:tc>
@@ -379,7 +387,7 @@
           </w:tcPr>
           <w:p>
             <w:r>
-              <w:t>Win condition</w:t>
+              <w:t>Systeem output wit</w:t>
             </w:r>
           </w:p>
           <w:p/>
@@ -390,7 +398,7 @@
           </w:tcPr>
           <w:p>
             <w:r>
-              <w:t>De computer kijkt of alle 4 de inputs op goede plek en goede kleur zijn en geeft weer dat de speler heeft gewonnen</w:t>
+              <w:t>De computer geeft weer welke kleuren op foute positie staan</w:t>
             </w:r>
           </w:p>
         </w:tc>
@@ -414,10 +422,7 @@
           </w:tcPr>
           <w:p>
             <w:r>
-              <w:t xml:space="preserve">Geen andere input naast </w:t>
-            </w:r>
-            <w:r>
-              <w:t>de gevraagde input</w:t>
+              <w:t>Systeem output grijs</w:t>
             </w:r>
           </w:p>
         </w:tc>
@@ -427,7 +432,83 @@
           </w:tcPr>
           <w:p>
             <w:r>
-              <w:t>De computer bekijkt of de input overeen komt met wat gevraagd word en laat het anders niet doorgaan</w:t>
+              <w:t xml:space="preserve">De computer geeft weer welke kleuren </w:t>
+            </w:r>
+            <w:r>
+              <w:t>er niet in zitten</w:t>
+            </w:r>
+          </w:p>
+        </w:tc>
+        <w:tc>
+          <w:tcPr>
+            <w:tcW w:w="4010" w:type="dxa"/>
+          </w:tcPr>
+          <w:p/>
+        </w:tc>
+        <w:tc>
+          <w:tcPr>
+            <w:tcW w:w="3686" w:type="dxa"/>
+          </w:tcPr>
+          <w:p/>
+        </w:tc>
+      </w:tr>
+      <w:tr>
+        <w:tc>
+          <w:tcPr>
+            <w:tcW w:w="3345" w:type="dxa"/>
+          </w:tcPr>
+          <w:p>
+            <w:r>
+              <w:t>Win condition</w:t>
+            </w:r>
+          </w:p>
+          <w:p/>
+        </w:tc>
+        <w:tc>
+          <w:tcPr>
+            <w:tcW w:w="3555" w:type="dxa"/>
+          </w:tcPr>
+          <w:p>
+            <w:r>
+              <w:t>De computer kijkt of alle 4 de inputs op goede plek en goede kleur zijn en geeft weer dat de speler heeft gewonnen</w:t>
+            </w:r>
+          </w:p>
+        </w:tc>
+        <w:tc>
+          <w:tcPr>
+            <w:tcW w:w="4010" w:type="dxa"/>
+          </w:tcPr>
+          <w:p/>
+        </w:tc>
+        <w:tc>
+          <w:tcPr>
+            <w:tcW w:w="3686" w:type="dxa"/>
+          </w:tcPr>
+          <w:p/>
+        </w:tc>
+      </w:tr>
+      <w:tr>
+        <w:tc>
+          <w:tcPr>
+            <w:tcW w:w="3345" w:type="dxa"/>
+          </w:tcPr>
+          <w:p>
+            <w:r>
+              <w:t>Geen andere input naast de gevraagde input</w:t>
+            </w:r>
+          </w:p>
+        </w:tc>
+        <w:tc>
+          <w:tcPr>
+            <w:tcW w:w="3555" w:type="dxa"/>
+          </w:tcPr>
+          <w:p>
+            <w:r>
+              <w:t xml:space="preserve">De computer bekijkt of de input overeen komt met wat gevraagd </w:t>
+            </w:r>
+            <w:r>
+              <w:lastRenderedPageBreak/>
+              <w:t>word en laat het anders niet doorgaan</w:t>
             </w:r>
           </w:p>
         </w:tc>
@@ -1730,26 +1811,6 @@
 </file>
 
 <file path=customXml/item1.xml><?xml version="1.0" encoding="utf-8"?>
-<?mso-contentType ?>
-<FormTemplates xmlns="http://schemas.microsoft.com/sharepoint/v3/contenttype/forms">
-  <Display>DocumentLibraryForm</Display>
-  <Edit>DocumentLibraryForm</Edit>
-  <New>DocumentLibraryForm</New>
-</FormTemplates>
-</file>
-
-<file path=customXml/item2.xml><?xml version="1.0" encoding="utf-8"?>
-<p:properties xmlns:p="http://schemas.microsoft.com/office/2006/metadata/properties" xmlns:xsi="http://www.w3.org/2001/XMLSchema-instance" xmlns:pc="http://schemas.microsoft.com/office/infopath/2007/PartnerControls">
-  <documentManagement/>
-</p:properties>
-</file>
-
-<file path=customXml/item3.xml><?xml version="1.0" encoding="utf-8"?>
-<?mso-contentType ?>
-<SharedContentType xmlns="Microsoft.SharePoint.Taxonomy.ContentTypeSync" SourceId="96173d46-5f7d-49bf-a64d-4dd4f1c458b8" ContentTypeId="0x0101" PreviousValue="false" LastSyncTimeStamp="2017-05-31T12:24:17.973Z"/>
-</file>
-
-<file path=customXml/item4.xml><?xml version="1.0" encoding="utf-8"?>
 <ct:contentTypeSchema xmlns:ct="http://schemas.microsoft.com/office/2006/metadata/contentType" xmlns:ma="http://schemas.microsoft.com/office/2006/metadata/properties/metaAttributes" ct:_="" ma:_="" ma:contentTypeName="Document" ma:contentTypeID="0x010100AFB37CE5974AE24CA637F0A95E9BAAA2" ma:contentTypeVersion="3" ma:contentTypeDescription="Een nieuw document maken." ma:contentTypeScope="" ma:versionID="5c5f2f19ffda4d59c9d58d78dd37b5d4">
   <xsd:schema xmlns:xsd="http://www.w3.org/2001/XMLSchema" xmlns:xs="http://www.w3.org/2001/XMLSchema" xmlns:p="http://schemas.microsoft.com/office/2006/metadata/properties" xmlns:ns2="b85fe487-8467-4dea-9bb8-437fd5bb2e4d" targetNamespace="http://schemas.microsoft.com/office/2006/metadata/properties" ma:root="true" ma:fieldsID="8e10203a73f284e436d9b0e51e28bbe9" ns2:_="">
     <xsd:import namespace="b85fe487-8467-4dea-9bb8-437fd5bb2e4d"/>
@@ -1887,32 +1948,27 @@
 </ct:contentTypeSchema>
 </file>
 
-<file path=customXml/itemProps1.xml><?xml version="1.0" encoding="utf-8"?>
-<ds:datastoreItem xmlns:ds="http://schemas.openxmlformats.org/officeDocument/2006/customXml" ds:itemID="{20B4CF09-282F-452E-B87F-85DF7081B20A}">
-  <ds:schemaRefs>
-    <ds:schemaRef ds:uri="http://schemas.microsoft.com/sharepoint/v3/contenttype/forms"/>
-  </ds:schemaRefs>
-</ds:datastoreItem>
+<file path=customXml/item2.xml><?xml version="1.0" encoding="utf-8"?>
+<?mso-contentType ?>
+<SharedContentType xmlns="Microsoft.SharePoint.Taxonomy.ContentTypeSync" SourceId="96173d46-5f7d-49bf-a64d-4dd4f1c458b8" ContentTypeId="0x0101" PreviousValue="false" LastSyncTimeStamp="2017-05-31T12:24:17.973Z"/>
 </file>
 
-<file path=customXml/itemProps2.xml><?xml version="1.0" encoding="utf-8"?>
-<ds:datastoreItem xmlns:ds="http://schemas.openxmlformats.org/officeDocument/2006/customXml" ds:itemID="{06252C4D-09D8-4335-8D86-191766958689}">
-  <ds:schemaRefs>
-    <ds:schemaRef ds:uri="http://schemas.microsoft.com/office/2006/metadata/properties"/>
-    <ds:schemaRef ds:uri="http://schemas.microsoft.com/office/infopath/2007/PartnerControls"/>
-  </ds:schemaRefs>
-</ds:datastoreItem>
+<file path=customXml/item3.xml><?xml version="1.0" encoding="utf-8"?>
+<p:properties xmlns:p="http://schemas.microsoft.com/office/2006/metadata/properties" xmlns:xsi="http://www.w3.org/2001/XMLSchema-instance" xmlns:pc="http://schemas.microsoft.com/office/infopath/2007/PartnerControls">
+  <documentManagement/>
+</p:properties>
 </file>
 
-<file path=customXml/itemProps3.xml><?xml version="1.0" encoding="utf-8"?>
-<ds:datastoreItem xmlns:ds="http://schemas.openxmlformats.org/officeDocument/2006/customXml" ds:itemID="{BA0A1135-1E9D-4B6D-B90B-CD4B01EAE043}">
-  <ds:schemaRefs>
-    <ds:schemaRef ds:uri="Microsoft.SharePoint.Taxonomy.ContentTypeSync"/>
-  </ds:schemaRefs>
-</ds:datastoreItem>
+<file path=customXml/item4.xml><?xml version="1.0" encoding="utf-8"?>
+<?mso-contentType ?>
+<FormTemplates xmlns="http://schemas.microsoft.com/sharepoint/v3/contenttype/forms">
+  <Display>DocumentLibraryForm</Display>
+  <Edit>DocumentLibraryForm</Edit>
+  <New>DocumentLibraryForm</New>
+</FormTemplates>
 </file>
 
-<file path=customXml/itemProps4.xml><?xml version="1.0" encoding="utf-8"?>
+<file path=customXml/itemProps1.xml><?xml version="1.0" encoding="utf-8"?>
 <ds:datastoreItem xmlns:ds="http://schemas.openxmlformats.org/officeDocument/2006/customXml" ds:itemID="{B47D34F6-6D78-42B7-8DF1-8ACE2C2A0329}">
   <ds:schemaRefs>
     <ds:schemaRef ds:uri="http://schemas.microsoft.com/office/2006/metadata/contentType"/>
@@ -1928,4 +1984,29 @@
     <ds:schemaRef ds:uri="http://schemas.microsoft.com/internal/obd"/>
   </ds:schemaRefs>
 </ds:datastoreItem>
+</file>
+
+<file path=customXml/itemProps2.xml><?xml version="1.0" encoding="utf-8"?>
+<ds:datastoreItem xmlns:ds="http://schemas.openxmlformats.org/officeDocument/2006/customXml" ds:itemID="{BA0A1135-1E9D-4B6D-B90B-CD4B01EAE043}">
+  <ds:schemaRefs>
+    <ds:schemaRef ds:uri="Microsoft.SharePoint.Taxonomy.ContentTypeSync"/>
+  </ds:schemaRefs>
+</ds:datastoreItem>
+</file>
+
+<file path=customXml/itemProps3.xml><?xml version="1.0" encoding="utf-8"?>
+<ds:datastoreItem xmlns:ds="http://schemas.openxmlformats.org/officeDocument/2006/customXml" ds:itemID="{06252C4D-09D8-4335-8D86-191766958689}">
+  <ds:schemaRefs>
+    <ds:schemaRef ds:uri="http://schemas.microsoft.com/office/2006/metadata/properties"/>
+    <ds:schemaRef ds:uri="http://schemas.microsoft.com/office/infopath/2007/PartnerControls"/>
+  </ds:schemaRefs>
+</ds:datastoreItem>
+</file>
+
+<file path=customXml/itemProps4.xml><?xml version="1.0" encoding="utf-8"?>
+<ds:datastoreItem xmlns:ds="http://schemas.openxmlformats.org/officeDocument/2006/customXml" ds:itemID="{20B4CF09-282F-452E-B87F-85DF7081B20A}">
+  <ds:schemaRefs>
+    <ds:schemaRef ds:uri="http://schemas.microsoft.com/sharepoint/v3/contenttype/forms"/>
+  </ds:schemaRefs>
+</ds:datastoreItem>
 </file>
</xml_diff>